<commit_message>
updated system design spec
</commit_message>
<xml_diff>
--- a/Documentation/System Design Specifications_template.docx
+++ b/Documentation/System Design Specifications_template.docx
@@ -424,6 +424,9 @@
             <w:pPr>
               <w:jc w:val="center"/>
             </w:pPr>
+            <w:r>
+              <w:t>2.0</w:t>
+            </w:r>
           </w:p>
         </w:tc>
         <w:tc>
@@ -434,6 +437,9 @@
             <w:pPr>
               <w:jc w:val="center"/>
             </w:pPr>
+            <w:r>
+              <w:t>4/20/14</w:t>
+            </w:r>
           </w:p>
         </w:tc>
         <w:tc>
@@ -444,6 +450,9 @@
             <w:pPr>
               <w:jc w:val="center"/>
             </w:pPr>
+            <w:r>
+              <w:t>Ben</w:t>
+            </w:r>
           </w:p>
         </w:tc>
         <w:tc>
@@ -454,6 +463,11 @@
             <w:pPr>
               <w:jc w:val="center"/>
             </w:pPr>
+            <w:r>
+              <w:t>Update</w:t>
+            </w:r>
+            <w:bookmarkStart w:id="0" w:name="_GoBack"/>
+            <w:bookmarkEnd w:id="0"/>
           </w:p>
         </w:tc>
       </w:tr>
@@ -1323,13 +1337,47 @@
     </w:p>
     <w:p>
       <w:pPr>
-        <w:ind w:firstLine="720"/>
-      </w:pPr>
-      <w:r>
-        <w:rPr>
-          <w:highlight w:val="yellow"/>
-        </w:rPr>
-        <w:t>What goes here?</w:t>
+        <w:ind w:left="720"/>
+      </w:pPr>
+      <w:r>
+        <w:t xml:space="preserve">The program package contains the </w:t>
+      </w:r>
+      <w:proofErr w:type="spellStart"/>
+      <w:r>
+        <w:t>Xcode</w:t>
+      </w:r>
+      <w:proofErr w:type="spellEnd"/>
+      <w:r>
+        <w:t xml:space="preserve"> project files and all supporting files, including images used to create the application. It also includes all database files used to both create the database and files that were created when the application was used.</w:t>
+      </w:r>
+    </w:p>
+    <w:p>
+      <w:pPr>
+        <w:ind w:left="720"/>
+      </w:pPr>
+    </w:p>
+    <w:p>
+      <w:pPr>
+        <w:ind w:left="720"/>
+      </w:pPr>
+      <w:r>
+        <w:t xml:space="preserve">All libraries and source files from </w:t>
+      </w:r>
+      <w:proofErr w:type="spellStart"/>
+      <w:r>
+        <w:t>Xcode</w:t>
+      </w:r>
+      <w:proofErr w:type="spellEnd"/>
+      <w:r>
+        <w:t xml:space="preserve"> are not included in the package. It is assumed that any user opening the project file will have the correct version of </w:t>
+      </w:r>
+      <w:proofErr w:type="spellStart"/>
+      <w:r>
+        <w:t>Xcode</w:t>
+      </w:r>
+      <w:proofErr w:type="spellEnd"/>
+      <w:r>
+        <w:t xml:space="preserve"> and OSX installed upon trying to launch the project and/or application.</w:t>
       </w:r>
     </w:p>
     <w:p>
@@ -1422,12 +1470,7 @@
         <w:ind w:left="1440"/>
       </w:pPr>
       <w:r>
-        <w:t xml:space="preserve">However, such </w:t>
-      </w:r>
-      <w:bookmarkStart w:id="0" w:name="_GoBack"/>
-      <w:bookmarkEnd w:id="0"/>
-      <w:r>
-        <w:t>frameworks typically offer only a limited subset of features available to native applications. Additionally, an application created from such frameworks will typically exhibit poor performance when compared to an equivalent native application. Because it was desirable for the initial release to perform as smooth as possible, as well as looking exactly as the sponsor desired, it was decided to create the initial release as a native application instead of using a third party framework.</w:t>
+        <w:t>However, such frameworks typically offer only a limited subset of features available to native applications. Additionally, an application created from such frameworks will typically exhibit poor performance when compared to an equivalent native application. Because it was desirable for the initial release to perform as smooth as possible, as well as looking exactly as the sponsor desired, it was decided to create the initial release as a native application instead of using a third party framework.</w:t>
       </w:r>
     </w:p>
     <w:p/>
@@ -1502,7 +1545,103 @@
     </w:p>
     <w:p>
       <w:pPr>
+        <w:rPr>
+          <w:rFonts w:ascii="Arial" w:hAnsi="Arial"/>
+          <w:b/>
+          <w:i/>
+          <w:sz w:val="24"/>
+          <w:highlight w:val="lightGray"/>
+        </w:rPr>
+      </w:pPr>
+      <w:r>
+        <w:rPr>
+          <w:highlight w:val="lightGray"/>
+        </w:rPr>
+        <w:br w:type="page"/>
+      </w:r>
+    </w:p>
+    <w:p>
+      <w:pPr>
         <w:pStyle w:val="Heading2"/>
+      </w:pPr>
+      <w:r>
+        <w:lastRenderedPageBreak/>
+        <w:t>Component Diagrams - system Interfaces</w:t>
+      </w:r>
+    </w:p>
+    <w:p>
+      <w:pPr>
+        <w:ind w:left="720"/>
+      </w:pPr>
+      <w:r>
+        <w:t>The Mouseville application contains four main components: the database, application, CSV file export, and email application. Data is read and saved between the application and database through core data and SQLite and calls are made within the application through Apple’s integrated UI components. To export the data, a CSV File is used as an intermediate file between the application and email application to easily transport the database to an external program.</w:t>
+      </w:r>
+    </w:p>
+    <w:p>
+      <w:pPr>
+        <w:ind w:left="720"/>
+      </w:pPr>
+      <w:r>
+        <w:rPr>
+          <w:noProof/>
+        </w:rPr>
+        <w:drawing>
+          <wp:inline distT="0" distB="0" distL="0" distR="0">
+            <wp:extent cx="5366009" cy="2971800"/>
+            <wp:effectExtent l="0" t="0" r="6350" b="0"/>
+            <wp:docPr id="1" name="Picture 1" descr="D:\Downloads\mouseville icons\comp_diag.png"/>
+            <wp:cNvGraphicFramePr>
+              <a:graphicFrameLocks xmlns:a="http://schemas.openxmlformats.org/drawingml/2006/main" noChangeAspect="1"/>
+            </wp:cNvGraphicFramePr>
+            <a:graphic xmlns:a="http://schemas.openxmlformats.org/drawingml/2006/main">
+              <a:graphicData uri="http://schemas.openxmlformats.org/drawingml/2006/picture">
+                <pic:pic xmlns:pic="http://schemas.openxmlformats.org/drawingml/2006/picture">
+                  <pic:nvPicPr>
+                    <pic:cNvPr id="0" name="Picture 1" descr="D:\Downloads\mouseville icons\comp_diag.png"/>
+                    <pic:cNvPicPr>
+                      <a:picLocks noChangeAspect="1" noChangeArrowheads="1"/>
+                    </pic:cNvPicPr>
+                  </pic:nvPicPr>
+                  <pic:blipFill>
+                    <a:blip r:embed="rId8">
+                      <a:extLst>
+                        <a:ext uri="{28A0092B-C50C-407E-A947-70E740481C1C}">
+                          <a14:useLocalDpi xmlns:a14="http://schemas.microsoft.com/office/drawing/2010/main" val="0"/>
+                        </a:ext>
+                      </a:extLst>
+                    </a:blip>
+                    <a:srcRect/>
+                    <a:stretch>
+                      <a:fillRect/>
+                    </a:stretch>
+                  </pic:blipFill>
+                  <pic:spPr bwMode="auto">
+                    <a:xfrm>
+                      <a:off x="0" y="0"/>
+                      <a:ext cx="5403490" cy="2992558"/>
+                    </a:xfrm>
+                    <a:prstGeom prst="rect">
+                      <a:avLst/>
+                    </a:prstGeom>
+                    <a:noFill/>
+                    <a:ln>
+                      <a:noFill/>
+                    </a:ln>
+                  </pic:spPr>
+                </pic:pic>
+              </a:graphicData>
+            </a:graphic>
+          </wp:inline>
+        </w:drawing>
+      </w:r>
+    </w:p>
+    <w:p>
+      <w:pPr>
+        <w:ind w:left="360"/>
+      </w:pPr>
+    </w:p>
+    <w:p>
+      <w:pPr>
         <w:numPr>
           <w:ilvl w:val="1"/>
           <w:numId w:val="6"/>
@@ -1512,109 +1651,794 @@
           <w:tab w:val="num" w:pos="750"/>
         </w:tabs>
         <w:ind w:left="750"/>
-      </w:pPr>
-      <w:r>
-        <w:t>Component Diagrams - system Interfaces</w:t>
+        <w:rPr>
+          <w:rFonts w:ascii="Arial" w:hAnsi="Arial"/>
+          <w:b/>
+          <w:i/>
+          <w:sz w:val="24"/>
+        </w:rPr>
+      </w:pPr>
+      <w:r>
+        <w:rPr>
+          <w:rFonts w:ascii="Arial" w:hAnsi="Arial"/>
+          <w:b/>
+          <w:i/>
+          <w:sz w:val="24"/>
+        </w:rPr>
+        <w:t>Sequence Diagrams/Object Collaboration Diagrams</w:t>
+      </w:r>
+    </w:p>
+    <w:p>
+      <w:pPr>
+        <w:ind w:left="750"/>
+        <w:rPr>
+          <w:rFonts w:ascii="Arial" w:hAnsi="Arial"/>
+          <w:sz w:val="24"/>
+        </w:rPr>
+      </w:pPr>
+      <w:r>
+        <w:rPr>
+          <w:rFonts w:ascii="Arial" w:hAnsi="Arial"/>
+          <w:sz w:val="24"/>
+        </w:rPr>
+        <w:t>1: Login</w:t>
+      </w:r>
+    </w:p>
+    <w:p>
+      <w:pPr>
+        <w:ind w:left="750"/>
+        <w:rPr>
+          <w:rFonts w:ascii="Arial" w:hAnsi="Arial"/>
+          <w:sz w:val="24"/>
+        </w:rPr>
+      </w:pPr>
+      <w:r>
+        <w:rPr>
+          <w:rFonts w:ascii="Arial" w:hAnsi="Arial"/>
+          <w:sz w:val="24"/>
+        </w:rPr>
+        <w:tab/>
+      </w:r>
+      <w:r>
+        <w:rPr>
+          <w:rFonts w:ascii="Arial" w:hAnsi="Arial"/>
+          <w:noProof/>
+          <w:sz w:val="24"/>
+        </w:rPr>
+        <w:drawing>
+          <wp:inline distT="0" distB="0" distL="0" distR="0">
+            <wp:extent cx="5486400" cy="3295650"/>
+            <wp:effectExtent l="0" t="0" r="0" b="0"/>
+            <wp:docPr id="2" name="Picture 2" descr="D:\SkyDrive\Mouseville\seq_diag\1_login.png"/>
+            <wp:cNvGraphicFramePr>
+              <a:graphicFrameLocks xmlns:a="http://schemas.openxmlformats.org/drawingml/2006/main" noChangeAspect="1"/>
+            </wp:cNvGraphicFramePr>
+            <a:graphic xmlns:a="http://schemas.openxmlformats.org/drawingml/2006/main">
+              <a:graphicData uri="http://schemas.openxmlformats.org/drawingml/2006/picture">
+                <pic:pic xmlns:pic="http://schemas.openxmlformats.org/drawingml/2006/picture">
+                  <pic:nvPicPr>
+                    <pic:cNvPr id="0" name="Picture 2" descr="D:\SkyDrive\Mouseville\seq_diag\1_login.png"/>
+                    <pic:cNvPicPr>
+                      <a:picLocks noChangeAspect="1" noChangeArrowheads="1"/>
+                    </pic:cNvPicPr>
+                  </pic:nvPicPr>
+                  <pic:blipFill>
+                    <a:blip r:embed="rId9">
+                      <a:extLst>
+                        <a:ext uri="{28A0092B-C50C-407E-A947-70E740481C1C}">
+                          <a14:useLocalDpi xmlns:a14="http://schemas.microsoft.com/office/drawing/2010/main" val="0"/>
+                        </a:ext>
+                      </a:extLst>
+                    </a:blip>
+                    <a:srcRect/>
+                    <a:stretch>
+                      <a:fillRect/>
+                    </a:stretch>
+                  </pic:blipFill>
+                  <pic:spPr bwMode="auto">
+                    <a:xfrm>
+                      <a:off x="0" y="0"/>
+                      <a:ext cx="5486400" cy="3295650"/>
+                    </a:xfrm>
+                    <a:prstGeom prst="rect">
+                      <a:avLst/>
+                    </a:prstGeom>
+                    <a:noFill/>
+                    <a:ln>
+                      <a:noFill/>
+                    </a:ln>
+                  </pic:spPr>
+                </pic:pic>
+              </a:graphicData>
+            </a:graphic>
+          </wp:inline>
+        </w:drawing>
+      </w:r>
+    </w:p>
+    <w:p>
+      <w:pPr>
+        <w:rPr>
+          <w:rFonts w:ascii="Arial" w:hAnsi="Arial"/>
+          <w:sz w:val="24"/>
+        </w:rPr>
+      </w:pPr>
+      <w:r>
+        <w:rPr>
+          <w:rFonts w:ascii="Arial" w:hAnsi="Arial"/>
+          <w:sz w:val="24"/>
+        </w:rPr>
+        <w:br w:type="page"/>
+      </w:r>
+    </w:p>
+    <w:p>
+      <w:pPr>
+        <w:ind w:left="750"/>
+        <w:rPr>
+          <w:rFonts w:ascii="Arial" w:hAnsi="Arial"/>
+          <w:sz w:val="24"/>
+        </w:rPr>
+      </w:pPr>
+      <w:r>
+        <w:rPr>
+          <w:rFonts w:ascii="Arial" w:hAnsi="Arial"/>
+          <w:sz w:val="24"/>
+        </w:rPr>
+        <w:lastRenderedPageBreak/>
+        <w:t>2: New Rack</w:t>
+      </w:r>
+    </w:p>
+    <w:p>
+      <w:pPr>
+        <w:ind w:left="750"/>
+        <w:rPr>
+          <w:rFonts w:ascii="Arial" w:hAnsi="Arial"/>
+          <w:sz w:val="24"/>
+        </w:rPr>
+      </w:pPr>
+      <w:r>
+        <w:rPr>
+          <w:rFonts w:ascii="Arial" w:hAnsi="Arial"/>
+          <w:noProof/>
+          <w:sz w:val="24"/>
+        </w:rPr>
+        <w:drawing>
+          <wp:inline distT="0" distB="0" distL="0" distR="0">
+            <wp:extent cx="5486400" cy="3295650"/>
+            <wp:effectExtent l="0" t="0" r="0" b="0"/>
+            <wp:docPr id="3" name="Picture 3" descr="D:\SkyDrive\Mouseville\seq_diag\2_newRack.png"/>
+            <wp:cNvGraphicFramePr>
+              <a:graphicFrameLocks xmlns:a="http://schemas.openxmlformats.org/drawingml/2006/main" noChangeAspect="1"/>
+            </wp:cNvGraphicFramePr>
+            <a:graphic xmlns:a="http://schemas.openxmlformats.org/drawingml/2006/main">
+              <a:graphicData uri="http://schemas.openxmlformats.org/drawingml/2006/picture">
+                <pic:pic xmlns:pic="http://schemas.openxmlformats.org/drawingml/2006/picture">
+                  <pic:nvPicPr>
+                    <pic:cNvPr id="0" name="Picture 3" descr="D:\SkyDrive\Mouseville\seq_diag\2_newRack.png"/>
+                    <pic:cNvPicPr>
+                      <a:picLocks noChangeAspect="1" noChangeArrowheads="1"/>
+                    </pic:cNvPicPr>
+                  </pic:nvPicPr>
+                  <pic:blipFill>
+                    <a:blip r:embed="rId10">
+                      <a:extLst>
+                        <a:ext uri="{28A0092B-C50C-407E-A947-70E740481C1C}">
+                          <a14:useLocalDpi xmlns:a14="http://schemas.microsoft.com/office/drawing/2010/main" val="0"/>
+                        </a:ext>
+                      </a:extLst>
+                    </a:blip>
+                    <a:srcRect/>
+                    <a:stretch>
+                      <a:fillRect/>
+                    </a:stretch>
+                  </pic:blipFill>
+                  <pic:spPr bwMode="auto">
+                    <a:xfrm>
+                      <a:off x="0" y="0"/>
+                      <a:ext cx="5486400" cy="3295650"/>
+                    </a:xfrm>
+                    <a:prstGeom prst="rect">
+                      <a:avLst/>
+                    </a:prstGeom>
+                    <a:noFill/>
+                    <a:ln>
+                      <a:noFill/>
+                    </a:ln>
+                  </pic:spPr>
+                </pic:pic>
+              </a:graphicData>
+            </a:graphic>
+          </wp:inline>
+        </w:drawing>
+      </w:r>
+    </w:p>
+    <w:p>
+      <w:pPr>
+        <w:ind w:left="750"/>
+        <w:rPr>
+          <w:rFonts w:ascii="Arial" w:hAnsi="Arial"/>
+          <w:sz w:val="24"/>
+        </w:rPr>
+      </w:pPr>
+      <w:r>
+        <w:rPr>
+          <w:rFonts w:ascii="Arial" w:hAnsi="Arial"/>
+          <w:sz w:val="24"/>
+        </w:rPr>
+        <w:t>3: Edit Rack Details</w:t>
+      </w:r>
+    </w:p>
+    <w:p>
+      <w:pPr>
+        <w:ind w:left="750"/>
+        <w:rPr>
+          <w:rFonts w:ascii="Arial" w:hAnsi="Arial"/>
+          <w:sz w:val="24"/>
+        </w:rPr>
+      </w:pPr>
+      <w:r>
+        <w:rPr>
+          <w:rFonts w:ascii="Arial" w:hAnsi="Arial"/>
+          <w:noProof/>
+          <w:sz w:val="24"/>
+        </w:rPr>
+        <w:drawing>
+          <wp:inline distT="0" distB="0" distL="0" distR="0">
+            <wp:extent cx="5486400" cy="3295650"/>
+            <wp:effectExtent l="0" t="0" r="0" b="0"/>
+            <wp:docPr id="4" name="Picture 4" descr="D:\SkyDrive\Mouseville\seq_diag\3_editRackDetails.png"/>
+            <wp:cNvGraphicFramePr>
+              <a:graphicFrameLocks xmlns:a="http://schemas.openxmlformats.org/drawingml/2006/main" noChangeAspect="1"/>
+            </wp:cNvGraphicFramePr>
+            <a:graphic xmlns:a="http://schemas.openxmlformats.org/drawingml/2006/main">
+              <a:graphicData uri="http://schemas.openxmlformats.org/drawingml/2006/picture">
+                <pic:pic xmlns:pic="http://schemas.openxmlformats.org/drawingml/2006/picture">
+                  <pic:nvPicPr>
+                    <pic:cNvPr id="0" name="Picture 4" descr="D:\SkyDrive\Mouseville\seq_diag\3_editRackDetails.png"/>
+                    <pic:cNvPicPr>
+                      <a:picLocks noChangeAspect="1" noChangeArrowheads="1"/>
+                    </pic:cNvPicPr>
+                  </pic:nvPicPr>
+                  <pic:blipFill>
+                    <a:blip r:embed="rId11">
+                      <a:extLst>
+                        <a:ext uri="{28A0092B-C50C-407E-A947-70E740481C1C}">
+                          <a14:useLocalDpi xmlns:a14="http://schemas.microsoft.com/office/drawing/2010/main" val="0"/>
+                        </a:ext>
+                      </a:extLst>
+                    </a:blip>
+                    <a:srcRect/>
+                    <a:stretch>
+                      <a:fillRect/>
+                    </a:stretch>
+                  </pic:blipFill>
+                  <pic:spPr bwMode="auto">
+                    <a:xfrm>
+                      <a:off x="0" y="0"/>
+                      <a:ext cx="5486400" cy="3295650"/>
+                    </a:xfrm>
+                    <a:prstGeom prst="rect">
+                      <a:avLst/>
+                    </a:prstGeom>
+                    <a:noFill/>
+                    <a:ln>
+                      <a:noFill/>
+                    </a:ln>
+                  </pic:spPr>
+                </pic:pic>
+              </a:graphicData>
+            </a:graphic>
+          </wp:inline>
+        </w:drawing>
+      </w:r>
+    </w:p>
+    <w:p>
+      <w:pPr>
+        <w:rPr>
+          <w:rFonts w:ascii="Arial" w:hAnsi="Arial"/>
+          <w:sz w:val="24"/>
+        </w:rPr>
+      </w:pPr>
+      <w:r>
+        <w:rPr>
+          <w:rFonts w:ascii="Arial" w:hAnsi="Arial"/>
+          <w:sz w:val="24"/>
+        </w:rPr>
+        <w:br w:type="page"/>
+      </w:r>
+    </w:p>
+    <w:p>
+      <w:pPr>
+        <w:ind w:left="750"/>
+        <w:rPr>
+          <w:rFonts w:ascii="Arial" w:hAnsi="Arial"/>
+          <w:sz w:val="24"/>
+        </w:rPr>
+      </w:pPr>
+      <w:r>
+        <w:rPr>
+          <w:rFonts w:ascii="Arial" w:hAnsi="Arial"/>
+          <w:sz w:val="24"/>
+        </w:rPr>
+        <w:lastRenderedPageBreak/>
+        <w:t>4: New Mouse</w:t>
+      </w:r>
+    </w:p>
+    <w:p>
+      <w:pPr>
+        <w:ind w:left="750"/>
+        <w:rPr>
+          <w:rFonts w:ascii="Arial" w:hAnsi="Arial"/>
+          <w:sz w:val="24"/>
+        </w:rPr>
+      </w:pPr>
+      <w:r>
+        <w:rPr>
+          <w:rFonts w:ascii="Arial" w:hAnsi="Arial"/>
+          <w:noProof/>
+          <w:sz w:val="24"/>
+        </w:rPr>
+        <w:drawing>
+          <wp:inline distT="0" distB="0" distL="0" distR="0">
+            <wp:extent cx="5486400" cy="3295650"/>
+            <wp:effectExtent l="0" t="0" r="0" b="0"/>
+            <wp:docPr id="5" name="Picture 5" descr="D:\SkyDrive\Mouseville\seq_diag\4_newMouse.png"/>
+            <wp:cNvGraphicFramePr>
+              <a:graphicFrameLocks xmlns:a="http://schemas.openxmlformats.org/drawingml/2006/main" noChangeAspect="1"/>
+            </wp:cNvGraphicFramePr>
+            <a:graphic xmlns:a="http://schemas.openxmlformats.org/drawingml/2006/main">
+              <a:graphicData uri="http://schemas.openxmlformats.org/drawingml/2006/picture">
+                <pic:pic xmlns:pic="http://schemas.openxmlformats.org/drawingml/2006/picture">
+                  <pic:nvPicPr>
+                    <pic:cNvPr id="0" name="Picture 5" descr="D:\SkyDrive\Mouseville\seq_diag\4_newMouse.png"/>
+                    <pic:cNvPicPr>
+                      <a:picLocks noChangeAspect="1" noChangeArrowheads="1"/>
+                    </pic:cNvPicPr>
+                  </pic:nvPicPr>
+                  <pic:blipFill>
+                    <a:blip r:embed="rId12">
+                      <a:extLst>
+                        <a:ext uri="{28A0092B-C50C-407E-A947-70E740481C1C}">
+                          <a14:useLocalDpi xmlns:a14="http://schemas.microsoft.com/office/drawing/2010/main" val="0"/>
+                        </a:ext>
+                      </a:extLst>
+                    </a:blip>
+                    <a:srcRect/>
+                    <a:stretch>
+                      <a:fillRect/>
+                    </a:stretch>
+                  </pic:blipFill>
+                  <pic:spPr bwMode="auto">
+                    <a:xfrm>
+                      <a:off x="0" y="0"/>
+                      <a:ext cx="5486400" cy="3295650"/>
+                    </a:xfrm>
+                    <a:prstGeom prst="rect">
+                      <a:avLst/>
+                    </a:prstGeom>
+                    <a:noFill/>
+                    <a:ln>
+                      <a:noFill/>
+                    </a:ln>
+                  </pic:spPr>
+                </pic:pic>
+              </a:graphicData>
+            </a:graphic>
+          </wp:inline>
+        </w:drawing>
+      </w:r>
+    </w:p>
+    <w:p>
+      <w:pPr>
+        <w:ind w:left="750"/>
+        <w:rPr>
+          <w:rFonts w:ascii="Arial" w:hAnsi="Arial"/>
+          <w:sz w:val="24"/>
+        </w:rPr>
+      </w:pPr>
+      <w:r>
+        <w:rPr>
+          <w:rFonts w:ascii="Arial" w:hAnsi="Arial"/>
+          <w:sz w:val="24"/>
+        </w:rPr>
+        <w:t>5: Move Mouse</w:t>
+      </w:r>
+    </w:p>
+    <w:p>
+      <w:pPr>
+        <w:ind w:left="750"/>
+        <w:rPr>
+          <w:rFonts w:ascii="Arial" w:hAnsi="Arial"/>
+          <w:sz w:val="24"/>
+        </w:rPr>
+      </w:pPr>
+      <w:r>
+        <w:rPr>
+          <w:rFonts w:ascii="Arial" w:hAnsi="Arial"/>
+          <w:noProof/>
+          <w:sz w:val="24"/>
+        </w:rPr>
+        <w:drawing>
+          <wp:inline distT="0" distB="0" distL="0" distR="0">
+            <wp:extent cx="5486400" cy="3295650"/>
+            <wp:effectExtent l="0" t="0" r="0" b="0"/>
+            <wp:docPr id="6" name="Picture 6" descr="D:\SkyDrive\Mouseville\seq_diag\5_moveMouse.png"/>
+            <wp:cNvGraphicFramePr>
+              <a:graphicFrameLocks xmlns:a="http://schemas.openxmlformats.org/drawingml/2006/main" noChangeAspect="1"/>
+            </wp:cNvGraphicFramePr>
+            <a:graphic xmlns:a="http://schemas.openxmlformats.org/drawingml/2006/main">
+              <a:graphicData uri="http://schemas.openxmlformats.org/drawingml/2006/picture">
+                <pic:pic xmlns:pic="http://schemas.openxmlformats.org/drawingml/2006/picture">
+                  <pic:nvPicPr>
+                    <pic:cNvPr id="0" name="Picture 6" descr="D:\SkyDrive\Mouseville\seq_diag\5_moveMouse.png"/>
+                    <pic:cNvPicPr>
+                      <a:picLocks noChangeAspect="1" noChangeArrowheads="1"/>
+                    </pic:cNvPicPr>
+                  </pic:nvPicPr>
+                  <pic:blipFill>
+                    <a:blip r:embed="rId13">
+                      <a:extLst>
+                        <a:ext uri="{28A0092B-C50C-407E-A947-70E740481C1C}">
+                          <a14:useLocalDpi xmlns:a14="http://schemas.microsoft.com/office/drawing/2010/main" val="0"/>
+                        </a:ext>
+                      </a:extLst>
+                    </a:blip>
+                    <a:srcRect/>
+                    <a:stretch>
+                      <a:fillRect/>
+                    </a:stretch>
+                  </pic:blipFill>
+                  <pic:spPr bwMode="auto">
+                    <a:xfrm>
+                      <a:off x="0" y="0"/>
+                      <a:ext cx="5486400" cy="3295650"/>
+                    </a:xfrm>
+                    <a:prstGeom prst="rect">
+                      <a:avLst/>
+                    </a:prstGeom>
+                    <a:noFill/>
+                    <a:ln>
+                      <a:noFill/>
+                    </a:ln>
+                  </pic:spPr>
+                </pic:pic>
+              </a:graphicData>
+            </a:graphic>
+          </wp:inline>
+        </w:drawing>
+      </w:r>
+    </w:p>
+    <w:p>
+      <w:pPr>
+        <w:rPr>
+          <w:rFonts w:ascii="Arial" w:hAnsi="Arial"/>
+          <w:sz w:val="24"/>
+        </w:rPr>
+      </w:pPr>
+      <w:r>
+        <w:rPr>
+          <w:rFonts w:ascii="Arial" w:hAnsi="Arial"/>
+          <w:sz w:val="24"/>
+        </w:rPr>
+        <w:br w:type="page"/>
+      </w:r>
+    </w:p>
+    <w:p>
+      <w:pPr>
+        <w:ind w:left="750"/>
+        <w:rPr>
+          <w:rFonts w:ascii="Arial" w:hAnsi="Arial"/>
+          <w:sz w:val="24"/>
+        </w:rPr>
+      </w:pPr>
+      <w:r>
+        <w:rPr>
+          <w:rFonts w:ascii="Arial" w:hAnsi="Arial"/>
+          <w:sz w:val="24"/>
+        </w:rPr>
+        <w:lastRenderedPageBreak/>
+        <w:t>6: Search Mouse</w:t>
+      </w:r>
+    </w:p>
+    <w:p>
+      <w:pPr>
+        <w:ind w:left="750"/>
+        <w:rPr>
+          <w:rFonts w:ascii="Arial" w:hAnsi="Arial"/>
+          <w:sz w:val="24"/>
+        </w:rPr>
+      </w:pPr>
+      <w:r>
+        <w:rPr>
+          <w:rFonts w:ascii="Arial" w:hAnsi="Arial"/>
+          <w:noProof/>
+          <w:sz w:val="24"/>
+        </w:rPr>
+        <w:drawing>
+          <wp:inline distT="0" distB="0" distL="0" distR="0">
+            <wp:extent cx="5486400" cy="3295650"/>
+            <wp:effectExtent l="0" t="0" r="0" b="0"/>
+            <wp:docPr id="7" name="Picture 7" descr="D:\SkyDrive\Mouseville\seq_diag\5_searchMouse.png"/>
+            <wp:cNvGraphicFramePr>
+              <a:graphicFrameLocks xmlns:a="http://schemas.openxmlformats.org/drawingml/2006/main" noChangeAspect="1"/>
+            </wp:cNvGraphicFramePr>
+            <a:graphic xmlns:a="http://schemas.openxmlformats.org/drawingml/2006/main">
+              <a:graphicData uri="http://schemas.openxmlformats.org/drawingml/2006/picture">
+                <pic:pic xmlns:pic="http://schemas.openxmlformats.org/drawingml/2006/picture">
+                  <pic:nvPicPr>
+                    <pic:cNvPr id="0" name="Picture 7" descr="D:\SkyDrive\Mouseville\seq_diag\5_searchMouse.png"/>
+                    <pic:cNvPicPr>
+                      <a:picLocks noChangeAspect="1" noChangeArrowheads="1"/>
+                    </pic:cNvPicPr>
+                  </pic:nvPicPr>
+                  <pic:blipFill>
+                    <a:blip r:embed="rId14">
+                      <a:extLst>
+                        <a:ext uri="{28A0092B-C50C-407E-A947-70E740481C1C}">
+                          <a14:useLocalDpi xmlns:a14="http://schemas.microsoft.com/office/drawing/2010/main" val="0"/>
+                        </a:ext>
+                      </a:extLst>
+                    </a:blip>
+                    <a:srcRect/>
+                    <a:stretch>
+                      <a:fillRect/>
+                    </a:stretch>
+                  </pic:blipFill>
+                  <pic:spPr bwMode="auto">
+                    <a:xfrm>
+                      <a:off x="0" y="0"/>
+                      <a:ext cx="5486400" cy="3295650"/>
+                    </a:xfrm>
+                    <a:prstGeom prst="rect">
+                      <a:avLst/>
+                    </a:prstGeom>
+                    <a:noFill/>
+                    <a:ln>
+                      <a:noFill/>
+                    </a:ln>
+                  </pic:spPr>
+                </pic:pic>
+              </a:graphicData>
+            </a:graphic>
+          </wp:inline>
+        </w:drawing>
+      </w:r>
+    </w:p>
+    <w:p>
+      <w:pPr>
+        <w:ind w:left="750"/>
+        <w:rPr>
+          <w:rFonts w:ascii="Arial" w:hAnsi="Arial"/>
+          <w:sz w:val="24"/>
+        </w:rPr>
+      </w:pPr>
+      <w:r>
+        <w:rPr>
+          <w:rFonts w:ascii="Arial" w:hAnsi="Arial"/>
+          <w:sz w:val="24"/>
+        </w:rPr>
+        <w:t>7: Export to CSV</w:t>
+      </w:r>
+    </w:p>
+    <w:p>
+      <w:pPr>
+        <w:ind w:left="750"/>
+        <w:rPr>
+          <w:rFonts w:ascii="Arial" w:hAnsi="Arial"/>
+          <w:sz w:val="24"/>
+        </w:rPr>
+      </w:pPr>
+      <w:r>
+        <w:rPr>
+          <w:rFonts w:ascii="Arial" w:hAnsi="Arial"/>
+          <w:noProof/>
+          <w:sz w:val="24"/>
+        </w:rPr>
+        <w:drawing>
+          <wp:inline distT="0" distB="0" distL="0" distR="0">
+            <wp:extent cx="5486400" cy="3295650"/>
+            <wp:effectExtent l="0" t="0" r="0" b="0"/>
+            <wp:docPr id="8" name="Picture 8" descr="D:\SkyDrive\Mouseville\seq_diag\6_csv.png"/>
+            <wp:cNvGraphicFramePr>
+              <a:graphicFrameLocks xmlns:a="http://schemas.openxmlformats.org/drawingml/2006/main" noChangeAspect="1"/>
+            </wp:cNvGraphicFramePr>
+            <a:graphic xmlns:a="http://schemas.openxmlformats.org/drawingml/2006/main">
+              <a:graphicData uri="http://schemas.openxmlformats.org/drawingml/2006/picture">
+                <pic:pic xmlns:pic="http://schemas.openxmlformats.org/drawingml/2006/picture">
+                  <pic:nvPicPr>
+                    <pic:cNvPr id="0" name="Picture 8" descr="D:\SkyDrive\Mouseville\seq_diag\6_csv.png"/>
+                    <pic:cNvPicPr>
+                      <a:picLocks noChangeAspect="1" noChangeArrowheads="1"/>
+                    </pic:cNvPicPr>
+                  </pic:nvPicPr>
+                  <pic:blipFill>
+                    <a:blip r:embed="rId15">
+                      <a:extLst>
+                        <a:ext uri="{28A0092B-C50C-407E-A947-70E740481C1C}">
+                          <a14:useLocalDpi xmlns:a14="http://schemas.microsoft.com/office/drawing/2010/main" val="0"/>
+                        </a:ext>
+                      </a:extLst>
+                    </a:blip>
+                    <a:srcRect/>
+                    <a:stretch>
+                      <a:fillRect/>
+                    </a:stretch>
+                  </pic:blipFill>
+                  <pic:spPr bwMode="auto">
+                    <a:xfrm>
+                      <a:off x="0" y="0"/>
+                      <a:ext cx="5486400" cy="3295650"/>
+                    </a:xfrm>
+                    <a:prstGeom prst="rect">
+                      <a:avLst/>
+                    </a:prstGeom>
+                    <a:noFill/>
+                    <a:ln>
+                      <a:noFill/>
+                    </a:ln>
+                  </pic:spPr>
+                </pic:pic>
+              </a:graphicData>
+            </a:graphic>
+          </wp:inline>
+        </w:drawing>
+      </w:r>
+    </w:p>
+    <w:p>
+      <w:pPr>
+        <w:ind w:left="360"/>
+      </w:pPr>
+    </w:p>
+    <w:p>
+      <w:pPr>
+        <w:rPr>
+          <w:rFonts w:ascii="Arial" w:hAnsi="Arial"/>
+          <w:b/>
+          <w:i/>
+          <w:sz w:val="24"/>
+        </w:rPr>
+      </w:pPr>
+      <w:r>
+        <w:rPr>
+          <w:rFonts w:ascii="Arial" w:hAnsi="Arial"/>
+          <w:b/>
+          <w:i/>
+          <w:sz w:val="24"/>
+        </w:rPr>
+        <w:br w:type="page"/>
+      </w:r>
+    </w:p>
+    <w:p>
+      <w:pPr>
+        <w:ind w:left="360"/>
+        <w:rPr>
+          <w:rFonts w:ascii="Arial" w:hAnsi="Arial"/>
+          <w:b/>
+          <w:i/>
+          <w:sz w:val="24"/>
+        </w:rPr>
+      </w:pPr>
+      <w:r>
+        <w:rPr>
+          <w:rFonts w:ascii="Arial" w:hAnsi="Arial"/>
+          <w:b/>
+          <w:i/>
+          <w:sz w:val="24"/>
+        </w:rPr>
+        <w:lastRenderedPageBreak/>
+        <w:t>2.5 Deployment Diagram</w:t>
       </w:r>
     </w:p>
     <w:p>
       <w:pPr>
         <w:ind w:left="720"/>
       </w:pPr>
-    </w:p>
-    <w:p>
-      <w:pPr>
-        <w:ind w:left="360"/>
-      </w:pPr>
-    </w:p>
-    <w:p>
-      <w:pPr>
+      <w:r>
+        <w:t>Because Mouseville is a single user application that contains no Internet connectivity. The deployment diagram only requires the user dow</w:t>
+      </w:r>
+      <w:r>
+        <w:t>nload Mouseville from the Apple App Store.</w:t>
+      </w:r>
+    </w:p>
+    <w:p>
+      <w:pPr>
+        <w:ind w:left="720"/>
+      </w:pPr>
+    </w:p>
+    <w:p>
+      <w:pPr>
+        <w:ind w:left="720"/>
+      </w:pPr>
+      <w:r>
+        <w:rPr>
+          <w:noProof/>
+        </w:rPr>
+        <w:drawing>
+          <wp:inline distT="0" distB="0" distL="0" distR="0">
+            <wp:extent cx="5486400" cy="1304925"/>
+            <wp:effectExtent l="0" t="0" r="0" b="9525"/>
+            <wp:docPr id="9" name="Picture 9" descr="D:\SkyDrive\Mouseville\dep.png"/>
+            <wp:cNvGraphicFramePr>
+              <a:graphicFrameLocks xmlns:a="http://schemas.openxmlformats.org/drawingml/2006/main" noChangeAspect="1"/>
+            </wp:cNvGraphicFramePr>
+            <a:graphic xmlns:a="http://schemas.openxmlformats.org/drawingml/2006/main">
+              <a:graphicData uri="http://schemas.openxmlformats.org/drawingml/2006/picture">
+                <pic:pic xmlns:pic="http://schemas.openxmlformats.org/drawingml/2006/picture">
+                  <pic:nvPicPr>
+                    <pic:cNvPr id="0" name="Picture 9" descr="D:\SkyDrive\Mouseville\dep.png"/>
+                    <pic:cNvPicPr>
+                      <a:picLocks noChangeAspect="1" noChangeArrowheads="1"/>
+                    </pic:cNvPicPr>
+                  </pic:nvPicPr>
+                  <pic:blipFill>
+                    <a:blip r:embed="rId16">
+                      <a:extLst>
+                        <a:ext uri="{28A0092B-C50C-407E-A947-70E740481C1C}">
+                          <a14:useLocalDpi xmlns:a14="http://schemas.microsoft.com/office/drawing/2010/main" val="0"/>
+                        </a:ext>
+                      </a:extLst>
+                    </a:blip>
+                    <a:srcRect/>
+                    <a:stretch>
+                      <a:fillRect/>
+                    </a:stretch>
+                  </pic:blipFill>
+                  <pic:spPr bwMode="auto">
+                    <a:xfrm>
+                      <a:off x="0" y="0"/>
+                      <a:ext cx="5486400" cy="1304925"/>
+                    </a:xfrm>
+                    <a:prstGeom prst="rect">
+                      <a:avLst/>
+                    </a:prstGeom>
+                    <a:noFill/>
+                    <a:ln>
+                      <a:noFill/>
+                    </a:ln>
+                  </pic:spPr>
+                </pic:pic>
+              </a:graphicData>
+            </a:graphic>
+          </wp:inline>
+        </w:drawing>
+      </w:r>
+    </w:p>
+    <w:p>
+      <w:pPr>
+        <w:pStyle w:val="Heading1"/>
         <w:numPr>
-          <w:ilvl w:val="1"/>
+          <w:ilvl w:val="0"/>
           <w:numId w:val="6"/>
         </w:numPr>
-        <w:tabs>
-          <w:tab w:val="clear" w:pos="390"/>
-          <w:tab w:val="num" w:pos="750"/>
-        </w:tabs>
-        <w:ind w:left="750"/>
-        <w:rPr>
-          <w:rFonts w:ascii="Arial" w:hAnsi="Arial"/>
-          <w:b/>
-          <w:i/>
-          <w:sz w:val="24"/>
-        </w:rPr>
-      </w:pPr>
-      <w:r>
-        <w:rPr>
-          <w:rFonts w:ascii="Arial" w:hAnsi="Arial"/>
-          <w:b/>
-          <w:i/>
-          <w:sz w:val="24"/>
-        </w:rPr>
-        <w:t>Sequence Diagrams/Object Collaboration Diagrams</w:t>
-      </w:r>
-    </w:p>
-    <w:p>
-      <w:pPr>
+      </w:pPr>
+      <w:r>
+        <w:t>Outstanding Issues</w:t>
+      </w:r>
+    </w:p>
+    <w:p>
+      <w:pPr>
+        <w:pStyle w:val="ListParagraph"/>
         <w:ind w:left="360"/>
       </w:pPr>
-    </w:p>
-    <w:p>
-      <w:pPr>
-        <w:ind w:left="360"/>
-        <w:rPr>
-          <w:rFonts w:ascii="Arial" w:hAnsi="Arial"/>
-          <w:b/>
-          <w:i/>
-          <w:sz w:val="24"/>
-        </w:rPr>
-      </w:pPr>
-      <w:r>
-        <w:rPr>
-          <w:rFonts w:ascii="Arial" w:hAnsi="Arial"/>
-          <w:b/>
-          <w:i/>
-          <w:sz w:val="24"/>
-        </w:rPr>
-        <w:t>2.5 Deployment Diagram</w:t>
-      </w:r>
-    </w:p>
-    <w:p/>
-    <w:p/>
-    <w:p>
-      <w:pPr>
-        <w:pStyle w:val="Heading1"/>
-      </w:pPr>
-      <w:r>
-        <w:t>3. Outstanding Issues</w:t>
-      </w:r>
-    </w:p>
-    <w:p/>
-    <w:p>
-      <w:pPr>
-        <w:rPr>
-          <w:rFonts w:ascii="Arial" w:hAnsi="Arial"/>
-          <w:sz w:val="28"/>
-        </w:rPr>
-      </w:pPr>
-      <w:r>
-        <w:rPr>
-          <w:rFonts w:ascii="Arial" w:hAnsi="Arial"/>
-          <w:b/>
-          <w:sz w:val="28"/>
-        </w:rPr>
-        <w:t>4. Glossary</w:t>
+      <w:r>
+        <w:t xml:space="preserve">The Mouseville team was unable to test the Export to CSV function correctly because the iPad simulator built into </w:t>
+      </w:r>
+      <w:proofErr w:type="spellStart"/>
+      <w:r>
+        <w:t>Xcode</w:t>
+      </w:r>
+      <w:proofErr w:type="spellEnd"/>
+      <w:r>
+        <w:t xml:space="preserve"> did not have functionality to examine files created by applications run in it. Therefore, the function may not work as intended.</w:t>
       </w:r>
     </w:p>
     <w:p/>
     <w:sectPr>
-      <w:headerReference w:type="even" r:id="rId8"/>
-      <w:headerReference w:type="default" r:id="rId9"/>
-      <w:footerReference w:type="even" r:id="rId10"/>
-      <w:footerReference w:type="default" r:id="rId11"/>
-      <w:headerReference w:type="first" r:id="rId12"/>
-      <w:footerReference w:type="first" r:id="rId13"/>
+      <w:headerReference w:type="even" r:id="rId17"/>
+      <w:headerReference w:type="default" r:id="rId18"/>
+      <w:footerReference w:type="even" r:id="rId19"/>
+      <w:footerReference w:type="default" r:id="rId20"/>
+      <w:headerReference w:type="first" r:id="rId21"/>
+      <w:footerReference w:type="first" r:id="rId22"/>
       <w:pgSz w:w="12240" w:h="15840"/>
       <w:pgMar w:top="1440" w:right="1800" w:bottom="1440" w:left="1800" w:header="720" w:footer="720" w:gutter="0"/>
       <w:pgNumType w:chapStyle="1"/>
@@ -1822,7 +2646,7 @@
               <w:noProof/>
               <w:snapToGrid w:val="0"/>
             </w:rPr>
-            <w:t>3</w:t>
+            <w:t>8</w:t>
           </w:r>
           <w:r>
             <w:rPr>
@@ -2758,6 +3582,17 @@
       <w:u w:val="single"/>
     </w:rPr>
   </w:style>
+  <w:style w:type="paragraph" w:styleId="ListParagraph">
+    <w:name w:val="List Paragraph"/>
+    <w:basedOn w:val="Normal"/>
+    <w:uiPriority w:val="34"/>
+    <w:qFormat/>
+    <w:rsid w:val="00C25E80"/>
+    <w:pPr>
+      <w:ind w:left="720"/>
+      <w:contextualSpacing/>
+    </w:pPr>
+  </w:style>
 </w:styles>
 </file>
 

</xml_diff>